<commit_message>
approach and teardown for extent report
</commit_message>
<xml_diff>
--- a/Approach.docx
+++ b/Approach.docx
@@ -953,7 +953,12 @@
     </w:p>
     <w:p>
       <w:r>
-        <w:t xml:space="preserve">Current Project supports CI and CD using Jenkins. In Order to build this project from Jenkins (hosted locally on port 8080), we need to install </w:t>
+        <w:t>Current Project supports CI and CD using Jenkins.</w:t>
+      </w:r>
+    </w:p>
+    <w:p>
+      <w:r>
+        <w:t xml:space="preserve"> In Order to build this project from Jenkins (hosted locally on port 8080), we need to install </w:t>
       </w:r>
       <w:proofErr w:type="spellStart"/>
       <w:r>
@@ -961,7 +966,56 @@
       </w:r>
       <w:proofErr w:type="spellEnd"/>
       <w:r>
-        <w:t xml:space="preserve"> Plugin in Jenkins and do the following configurations as shown in pictures below:</w:t>
+        <w:t xml:space="preserve"> Plugin in Jenkins</w:t>
+      </w:r>
+      <w:r>
+        <w:t xml:space="preserve"> and created a free-style project for demo purpose instead of pipeline project</w:t>
+      </w:r>
+      <w:r>
+        <w:t>.</w:t>
+      </w:r>
+    </w:p>
+    <w:p>
+      <w:r>
+        <w:t xml:space="preserve">Note: </w:t>
+      </w:r>
+      <w:proofErr w:type="spellStart"/>
+      <w:r>
+        <w:t>MSBuild</w:t>
+      </w:r>
+      <w:proofErr w:type="spellEnd"/>
+      <w:r>
+        <w:t xml:space="preserve"> is the build engine from .Net Projects.</w:t>
+      </w:r>
+    </w:p>
+    <w:p>
+      <w:proofErr w:type="gramStart"/>
+      <w:r>
+        <w:t>do</w:t>
+      </w:r>
+      <w:proofErr w:type="gramEnd"/>
+      <w:r>
+        <w:t xml:space="preserve"> the following configurations as shown in pictures below:</w:t>
+      </w:r>
+    </w:p>
+    <w:p>
+      <w:pPr>
+        <w:pStyle w:val="ListParagraph"/>
+        <w:numPr>
+          <w:ilvl w:val="0"/>
+          <w:numId w:val="7"/>
+        </w:numPr>
+      </w:pPr>
+      <w:r>
+        <w:t xml:space="preserve">Install </w:t>
+      </w:r>
+      <w:proofErr w:type="spellStart"/>
+      <w:r>
+        <w:t>MSBuild</w:t>
+      </w:r>
+      <w:proofErr w:type="spellEnd"/>
+      <w:r>
+        <w:t xml:space="preserve"> Plugin from Global Configurations tools in Jenkins</w:t>
       </w:r>
     </w:p>
     <w:p/>
@@ -1053,57 +1107,14 @@
     </w:p>
     <w:p/>
     <w:p>
+      <w:bookmarkStart w:id="0" w:name="_GoBack"/>
       <w:r>
         <w:rPr>
           <w:noProof/>
         </w:rPr>
         <w:drawing>
-          <wp:inline distT="0" distB="0" distL="0" distR="0" wp14:anchorId="4024525E" wp14:editId="4C78B1BF">
-            <wp:extent cx="6229350" cy="1845310"/>
-            <wp:effectExtent l="0" t="0" r="0" b="2540"/>
-            <wp:docPr id="3" name="Picture 3"/>
-            <wp:cNvGraphicFramePr>
-              <a:graphicFrameLocks xmlns:a="http://schemas.openxmlformats.org/drawingml/2006/main" noChangeAspect="1"/>
-            </wp:cNvGraphicFramePr>
-            <a:graphic xmlns:a="http://schemas.openxmlformats.org/drawingml/2006/main">
-              <a:graphicData uri="http://schemas.openxmlformats.org/drawingml/2006/picture">
-                <pic:pic xmlns:pic="http://schemas.openxmlformats.org/drawingml/2006/picture">
-                  <pic:nvPicPr>
-                    <pic:cNvPr id="1" name=""/>
-                    <pic:cNvPicPr/>
-                  </pic:nvPicPr>
-                  <pic:blipFill>
-                    <a:blip r:embed="rId8"/>
-                    <a:stretch>
-                      <a:fillRect/>
-                    </a:stretch>
-                  </pic:blipFill>
-                  <pic:spPr>
-                    <a:xfrm>
-                      <a:off x="0" y="0"/>
-                      <a:ext cx="6229350" cy="1845310"/>
-                    </a:xfrm>
-                    <a:prstGeom prst="rect">
-                      <a:avLst/>
-                    </a:prstGeom>
-                  </pic:spPr>
-                </pic:pic>
-              </a:graphicData>
-            </a:graphic>
-          </wp:inline>
-        </w:drawing>
-      </w:r>
-    </w:p>
-    <w:p/>
-    <w:p>
-      <w:r>
-        <w:rPr>
-          <w:noProof/>
-        </w:rPr>
-        <w:lastRenderedPageBreak/>
-        <w:drawing>
-          <wp:inline distT="0" distB="0" distL="0" distR="0" wp14:anchorId="4D47BECF" wp14:editId="546FDD8B">
-            <wp:extent cx="6229350" cy="2486660"/>
+          <wp:inline distT="0" distB="0" distL="0" distR="0" wp14:anchorId="7A11EB62" wp14:editId="1C8010C1">
+            <wp:extent cx="5943600" cy="2372593"/>
             <wp:effectExtent l="0" t="0" r="0" b="8890"/>
             <wp:docPr id="4" name="Picture 4"/>
             <wp:cNvGraphicFramePr>
@@ -1125,7 +1136,7 @@
                   <pic:spPr>
                     <a:xfrm>
                       <a:off x="0" y="0"/>
-                      <a:ext cx="6229350" cy="2486660"/>
+                      <a:ext cx="5943600" cy="2372593"/>
                     </a:xfrm>
                     <a:prstGeom prst="rect">
                       <a:avLst/>
@@ -1137,6 +1148,50 @@
           </wp:inline>
         </w:drawing>
       </w:r>
+      <w:bookmarkEnd w:id="0"/>
+    </w:p>
+    <w:p/>
+    <w:p>
+      <w:r>
+        <w:rPr>
+          <w:noProof/>
+        </w:rPr>
+        <w:drawing>
+          <wp:inline distT="0" distB="0" distL="0" distR="0" wp14:anchorId="131E8815" wp14:editId="31B6A0FE">
+            <wp:extent cx="5943600" cy="2095500"/>
+            <wp:effectExtent l="0" t="0" r="0" b="0"/>
+            <wp:docPr id="7" name="Picture 7"/>
+            <wp:cNvGraphicFramePr>
+              <a:graphicFrameLocks xmlns:a="http://schemas.openxmlformats.org/drawingml/2006/main" noChangeAspect="1"/>
+            </wp:cNvGraphicFramePr>
+            <a:graphic xmlns:a="http://schemas.openxmlformats.org/drawingml/2006/main">
+              <a:graphicData uri="http://schemas.openxmlformats.org/drawingml/2006/picture">
+                <pic:pic xmlns:pic="http://schemas.openxmlformats.org/drawingml/2006/picture">
+                  <pic:nvPicPr>
+                    <pic:cNvPr id="1" name=""/>
+                    <pic:cNvPicPr/>
+                  </pic:nvPicPr>
+                  <pic:blipFill>
+                    <a:blip r:embed="rId10"/>
+                    <a:stretch>
+                      <a:fillRect/>
+                    </a:stretch>
+                  </pic:blipFill>
+                  <pic:spPr>
+                    <a:xfrm>
+                      <a:off x="0" y="0"/>
+                      <a:ext cx="5943600" cy="2095500"/>
+                    </a:xfrm>
+                    <a:prstGeom prst="rect">
+                      <a:avLst/>
+                    </a:prstGeom>
+                  </pic:spPr>
+                </pic:pic>
+              </a:graphicData>
+            </a:graphic>
+          </wp:inline>
+        </w:drawing>
+      </w:r>
     </w:p>
     <w:p/>
     <w:p>
@@ -1187,7 +1242,7 @@
           <w:numId w:val="5"/>
         </w:numPr>
       </w:pPr>
-      <w:hyperlink r:id="rId10" w:history="1">
+      <w:hyperlink r:id="rId11" w:history="1">
         <w:r>
           <w:rPr>
             <w:rStyle w:val="Hyperlink"/>
@@ -1204,7 +1259,7 @@
           <w:numId w:val="5"/>
         </w:numPr>
       </w:pPr>
-      <w:hyperlink r:id="rId11" w:history="1">
+      <w:hyperlink r:id="rId12" w:history="1">
         <w:r>
           <w:rPr>
             <w:rStyle w:val="Hyperlink"/>
@@ -1213,10 +1268,7 @@
         </w:r>
       </w:hyperlink>
     </w:p>
-    <w:p>
-      <w:bookmarkStart w:id="0" w:name="_GoBack"/>
-      <w:bookmarkEnd w:id="0"/>
-    </w:p>
+    <w:p/>
     <w:sectPr>
       <w:pgSz w:w="12240" w:h="15840"/>
       <w:pgMar w:top="1440" w:right="1440" w:bottom="1440" w:left="1440" w:header="720" w:footer="720" w:gutter="0"/>
@@ -1676,6 +1728,95 @@
     </w:lvl>
   </w:abstractNum>
   <w:abstractNum w:abstractNumId="5" w15:restartNumberingAfterBreak="0">
+    <w:nsid w:val="73972FEB"/>
+    <w:multiLevelType w:val="hybridMultilevel"/>
+    <w:tmpl w:val="7D6CFE80"/>
+    <w:lvl w:ilvl="0" w:tplc="E0140A4C">
+      <w:start w:val="1"/>
+      <w:numFmt w:val="decimal"/>
+      <w:lvlText w:val="%1-"/>
+      <w:lvlJc w:val="left"/>
+      <w:pPr>
+        <w:ind w:left="720" w:hanging="360"/>
+      </w:pPr>
+      <w:rPr>
+        <w:rFonts w:hint="default"/>
+      </w:rPr>
+    </w:lvl>
+    <w:lvl w:ilvl="1" w:tplc="04090019" w:tentative="1">
+      <w:start w:val="1"/>
+      <w:numFmt w:val="lowerLetter"/>
+      <w:lvlText w:val="%2."/>
+      <w:lvlJc w:val="left"/>
+      <w:pPr>
+        <w:ind w:left="1440" w:hanging="360"/>
+      </w:pPr>
+    </w:lvl>
+    <w:lvl w:ilvl="2" w:tplc="0409001B" w:tentative="1">
+      <w:start w:val="1"/>
+      <w:numFmt w:val="lowerRoman"/>
+      <w:lvlText w:val="%3."/>
+      <w:lvlJc w:val="right"/>
+      <w:pPr>
+        <w:ind w:left="2160" w:hanging="180"/>
+      </w:pPr>
+    </w:lvl>
+    <w:lvl w:ilvl="3" w:tplc="0409000F" w:tentative="1">
+      <w:start w:val="1"/>
+      <w:numFmt w:val="decimal"/>
+      <w:lvlText w:val="%4."/>
+      <w:lvlJc w:val="left"/>
+      <w:pPr>
+        <w:ind w:left="2880" w:hanging="360"/>
+      </w:pPr>
+    </w:lvl>
+    <w:lvl w:ilvl="4" w:tplc="04090019" w:tentative="1">
+      <w:start w:val="1"/>
+      <w:numFmt w:val="lowerLetter"/>
+      <w:lvlText w:val="%5."/>
+      <w:lvlJc w:val="left"/>
+      <w:pPr>
+        <w:ind w:left="3600" w:hanging="360"/>
+      </w:pPr>
+    </w:lvl>
+    <w:lvl w:ilvl="5" w:tplc="0409001B" w:tentative="1">
+      <w:start w:val="1"/>
+      <w:numFmt w:val="lowerRoman"/>
+      <w:lvlText w:val="%6."/>
+      <w:lvlJc w:val="right"/>
+      <w:pPr>
+        <w:ind w:left="4320" w:hanging="180"/>
+      </w:pPr>
+    </w:lvl>
+    <w:lvl w:ilvl="6" w:tplc="0409000F" w:tentative="1">
+      <w:start w:val="1"/>
+      <w:numFmt w:val="decimal"/>
+      <w:lvlText w:val="%7."/>
+      <w:lvlJc w:val="left"/>
+      <w:pPr>
+        <w:ind w:left="5040" w:hanging="360"/>
+      </w:pPr>
+    </w:lvl>
+    <w:lvl w:ilvl="7" w:tplc="04090019" w:tentative="1">
+      <w:start w:val="1"/>
+      <w:numFmt w:val="lowerLetter"/>
+      <w:lvlText w:val="%8."/>
+      <w:lvlJc w:val="left"/>
+      <w:pPr>
+        <w:ind w:left="5760" w:hanging="360"/>
+      </w:pPr>
+    </w:lvl>
+    <w:lvl w:ilvl="8" w:tplc="0409001B" w:tentative="1">
+      <w:start w:val="1"/>
+      <w:numFmt w:val="lowerRoman"/>
+      <w:lvlText w:val="%9."/>
+      <w:lvlJc w:val="right"/>
+      <w:pPr>
+        <w:ind w:left="6480" w:hanging="180"/>
+      </w:pPr>
+    </w:lvl>
+  </w:abstractNum>
+  <w:abstractNum w:abstractNumId="6" w15:restartNumberingAfterBreak="0">
     <w:nsid w:val="76A5723C"/>
     <w:multiLevelType w:val="hybridMultilevel"/>
     <w:tmpl w:val="BAF24A68"/>
@@ -1768,7 +1909,7 @@
     <w:abstractNumId w:val="4"/>
   </w:num>
   <w:num w:numId="2">
-    <w:abstractNumId w:val="5"/>
+    <w:abstractNumId w:val="6"/>
   </w:num>
   <w:num w:numId="3">
     <w:abstractNumId w:val="3"/>
@@ -1781,6 +1922,9 @@
   </w:num>
   <w:num w:numId="6">
     <w:abstractNumId w:val="0"/>
+  </w:num>
+  <w:num w:numId="7">
+    <w:abstractNumId w:val="5"/>
   </w:num>
 </w:numbering>
 </file>

</xml_diff>